<commit_message>
Edited the latest work
</commit_message>
<xml_diff>
--- a/Course 3 - Introduction to Web Development/Module 5/Writing and Enhancing HTML + CSS with Copilot.docx
+++ b/Course 3 - Introduction to Web Development/Module 5/Writing and Enhancing HTML + CSS with Copilot.docx
@@ -1976,7 +1976,23 @@
           <w:shd w:val="clear" w:color="auto" w:fill="FFF0F0"/>
           <w:lang w:val="en-US"/>
         </w:rPr>
-        <w:t>"Portfolio website of Dmitrii Bartas - Junior Full-Stack Developer specializing in .NET &amp; ASP.NET Core."</w:t>
+        <w:t>"Portfolio website of Dmitrii Bartas</w:t>
+      </w:r>
+      <w:r>
+        <w:rPr>
+          <w:color w:val="333333"/>
+          <w:shd w:val="clear" w:color="auto" w:fill="FFF0F0"/>
+          <w:lang w:val="en-US"/>
+        </w:rPr>
+        <w:t>h</w:t>
+      </w:r>
+      <w:r>
+        <w:rPr>
+          <w:color w:val="333333"/>
+          <w:shd w:val="clear" w:color="auto" w:fill="FFF0F0"/>
+          <w:lang w:val="en-US"/>
+        </w:rPr>
+        <w:t xml:space="preserve"> - Junior Full-Stack Developer specializing in .NET &amp; ASP.NET Core."</w:t>
       </w:r>
       <w:r>
         <w:rPr>
@@ -9609,6 +9625,7 @@
         <w:ind w:left="708"/>
         <w:rPr>
           <w:color w:val="333333"/>
+          <w:lang w:val="en-US"/>
         </w:rPr>
       </w:pPr>
       <w:r>
@@ -9621,6 +9638,7 @@
       <w:r>
         <w:rPr>
           <w:color w:val="333333"/>
+          <w:lang w:val="en-US"/>
         </w:rPr>
         <w:t>});</w:t>
       </w:r>
@@ -9632,17 +9650,20 @@
         <w:ind w:left="708"/>
         <w:rPr>
           <w:color w:val="333333"/>
-        </w:rPr>
-      </w:pPr>
-      <w:r>
-        <w:rPr>
-          <w:color w:val="BBBBBB"/>
+          <w:lang w:val="en-US"/>
+        </w:rPr>
+      </w:pPr>
+      <w:r>
+        <w:rPr>
+          <w:color w:val="BBBBBB"/>
+          <w:lang w:val="en-US"/>
         </w:rPr>
         <w:t xml:space="preserve">    </w:t>
       </w:r>
       <w:r>
         <w:rPr>
           <w:color w:val="333333"/>
+          <w:lang w:val="en-US"/>
         </w:rPr>
         <w:t>});</w:t>
       </w:r>
@@ -9654,29 +9675,34 @@
         <w:ind w:left="708"/>
         <w:rPr>
           <w:color w:val="333333"/>
-        </w:rPr>
-      </w:pPr>
-      <w:r>
-        <w:rPr>
-          <w:color w:val="BBBBBB"/>
+          <w:lang w:val="en-US"/>
+        </w:rPr>
+      </w:pPr>
+      <w:r>
+        <w:rPr>
+          <w:color w:val="BBBBBB"/>
+          <w:lang w:val="en-US"/>
         </w:rPr>
         <w:t xml:space="preserve">  </w:t>
       </w:r>
       <w:r>
         <w:rPr>
           <w:color w:val="333333"/>
+          <w:lang w:val="en-US"/>
         </w:rPr>
         <w:t>&lt;/</w:t>
       </w:r>
       <w:r>
         <w:rPr>
           <w:color w:val="007700"/>
+          <w:lang w:val="en-US"/>
         </w:rPr>
         <w:t>script</w:t>
       </w:r>
       <w:r>
         <w:rPr>
           <w:color w:val="333333"/>
+          <w:lang w:val="en-US"/>
         </w:rPr>
         <w:t>&gt;</w:t>
       </w:r>
@@ -9688,6 +9714,7 @@
         <w:ind w:left="708"/>
         <w:rPr>
           <w:color w:val="333333"/>
+          <w:lang w:val="en-US"/>
         </w:rPr>
       </w:pPr>
     </w:p>
@@ -9698,23 +9725,27 @@
         <w:ind w:left="708"/>
         <w:rPr>
           <w:color w:val="333333"/>
-        </w:rPr>
-      </w:pPr>
-      <w:r>
-        <w:rPr>
-          <w:color w:val="333333"/>
+          <w:lang w:val="en-US"/>
+        </w:rPr>
+      </w:pPr>
+      <w:r>
+        <w:rPr>
+          <w:color w:val="333333"/>
+          <w:lang w:val="en-US"/>
         </w:rPr>
         <w:t>&lt;/</w:t>
       </w:r>
       <w:r>
         <w:rPr>
           <w:color w:val="007700"/>
+          <w:lang w:val="en-US"/>
         </w:rPr>
         <w:t>body</w:t>
       </w:r>
       <w:r>
         <w:rPr>
           <w:color w:val="333333"/>
+          <w:lang w:val="en-US"/>
         </w:rPr>
         <w:t>&gt;</w:t>
       </w:r>
@@ -9726,23 +9757,27 @@
         <w:ind w:left="708"/>
         <w:rPr>
           <w:color w:val="333333"/>
-        </w:rPr>
-      </w:pPr>
-      <w:r>
-        <w:rPr>
-          <w:color w:val="333333"/>
+          <w:lang w:val="en-US"/>
+        </w:rPr>
+      </w:pPr>
+      <w:r>
+        <w:rPr>
+          <w:color w:val="333333"/>
+          <w:lang w:val="en-US"/>
         </w:rPr>
         <w:t>&lt;/</w:t>
       </w:r>
       <w:r>
         <w:rPr>
           <w:color w:val="007700"/>
+          <w:lang w:val="en-US"/>
         </w:rPr>
         <w:t>html</w:t>
       </w:r>
       <w:r>
         <w:rPr>
           <w:color w:val="333333"/>
+          <w:lang w:val="en-US"/>
         </w:rPr>
         <w:t>&gt;</w:t>
       </w:r>
@@ -36678,7 +36713,7 @@
           <w:kern w:val="0"/>
           <w:sz w:val="20"/>
           <w:szCs w:val="20"/>
-          <w:lang w:eastAsia="ru-RU"/>
+          <w:lang w:val="en-US" w:eastAsia="ru-RU"/>
           <w14:ligatures w14:val="none"/>
         </w:rPr>
       </w:pPr>
@@ -36703,7 +36738,7 @@
           <w:kern w:val="0"/>
           <w:sz w:val="20"/>
           <w:szCs w:val="20"/>
-          <w:lang w:eastAsia="ru-RU"/>
+          <w:lang w:val="en-US" w:eastAsia="ru-RU"/>
           <w14:ligatures w14:val="none"/>
         </w:rPr>
         <w:t>gap</w:t>
@@ -36715,7 +36750,7 @@
           <w:kern w:val="0"/>
           <w:sz w:val="20"/>
           <w:szCs w:val="20"/>
-          <w:lang w:eastAsia="ru-RU"/>
+          <w:lang w:val="en-US" w:eastAsia="ru-RU"/>
           <w14:ligatures w14:val="none"/>
         </w:rPr>
         <w:t>:</w:t>
@@ -36727,7 +36762,7 @@
           <w:kern w:val="0"/>
           <w:sz w:val="20"/>
           <w:szCs w:val="20"/>
-          <w:lang w:eastAsia="ru-RU"/>
+          <w:lang w:val="en-US" w:eastAsia="ru-RU"/>
           <w14:ligatures w14:val="none"/>
         </w:rPr>
         <w:t xml:space="preserve"> </w:t>
@@ -36741,7 +36776,7 @@
           <w:kern w:val="0"/>
           <w:sz w:val="20"/>
           <w:szCs w:val="20"/>
-          <w:lang w:eastAsia="ru-RU"/>
+          <w:lang w:val="en-US" w:eastAsia="ru-RU"/>
           <w14:ligatures w14:val="none"/>
         </w:rPr>
         <w:t>1</w:t>
@@ -36755,7 +36790,7 @@
           <w:kern w:val="0"/>
           <w:sz w:val="20"/>
           <w:szCs w:val="20"/>
-          <w:lang w:eastAsia="ru-RU"/>
+          <w:lang w:val="en-US" w:eastAsia="ru-RU"/>
           <w14:ligatures w14:val="none"/>
         </w:rPr>
         <w:t>rem</w:t>
@@ -36767,7 +36802,7 @@
           <w:kern w:val="0"/>
           <w:sz w:val="20"/>
           <w:szCs w:val="20"/>
-          <w:lang w:eastAsia="ru-RU"/>
+          <w:lang w:val="en-US" w:eastAsia="ru-RU"/>
           <w14:ligatures w14:val="none"/>
         </w:rPr>
         <w:t>;</w:t>
@@ -36801,18 +36836,18 @@
           <w:kern w:val="0"/>
           <w:sz w:val="20"/>
           <w:szCs w:val="20"/>
-          <w:lang w:eastAsia="ru-RU"/>
-          <w14:ligatures w14:val="none"/>
-        </w:rPr>
-      </w:pPr>
-      <w:r>
-        <w:rPr>
-          <w:rFonts w:ascii="Courier New" w:eastAsia="Times New Roman" w:hAnsi="Courier New" w:cs="Courier New"/>
-          <w:color w:val="BBBBBB"/>
-          <w:kern w:val="0"/>
-          <w:sz w:val="20"/>
-          <w:szCs w:val="20"/>
-          <w:lang w:eastAsia="ru-RU"/>
+          <w:lang w:val="en-US" w:eastAsia="ru-RU"/>
+          <w14:ligatures w14:val="none"/>
+        </w:rPr>
+      </w:pPr>
+      <w:r>
+        <w:rPr>
+          <w:rFonts w:ascii="Courier New" w:eastAsia="Times New Roman" w:hAnsi="Courier New" w:cs="Courier New"/>
+          <w:color w:val="BBBBBB"/>
+          <w:kern w:val="0"/>
+          <w:sz w:val="20"/>
+          <w:szCs w:val="20"/>
+          <w:lang w:val="en-US" w:eastAsia="ru-RU"/>
           <w14:ligatures w14:val="none"/>
         </w:rPr>
         <w:t xml:space="preserve">  </w:t>
@@ -36824,7 +36859,7 @@
           <w:kern w:val="0"/>
           <w:sz w:val="20"/>
           <w:szCs w:val="20"/>
-          <w:lang w:eastAsia="ru-RU"/>
+          <w:lang w:val="en-US" w:eastAsia="ru-RU"/>
           <w14:ligatures w14:val="none"/>
         </w:rPr>
         <w:t>}</w:t>
@@ -36858,7 +36893,7 @@
           <w:kern w:val="0"/>
           <w:sz w:val="20"/>
           <w:szCs w:val="20"/>
-          <w:lang w:eastAsia="ru-RU"/>
+          <w:lang w:val="en-US" w:eastAsia="ru-RU"/>
           <w14:ligatures w14:val="none"/>
         </w:rPr>
       </w:pPr>
@@ -36902,7 +36937,7 @@
           <w:kern w:val="0"/>
           <w:sz w:val="20"/>
           <w:szCs w:val="20"/>
-          <w:lang w:eastAsia="ru-RU"/>
+          <w:lang w:val="en-US" w:eastAsia="ru-RU"/>
           <w14:ligatures w14:val="none"/>
         </w:rPr>
         <w:t xml:space="preserve">  </w:t>
@@ -40999,6 +41034,7 @@
   <w:style w:type="character" w:default="1" w:styleId="a0">
     <w:name w:val="Default Paragraph Font"/>
     <w:uiPriority w:val="1"/>
+    <w:semiHidden/>
     <w:unhideWhenUsed/>
   </w:style>
   <w:style w:type="table" w:default="1" w:styleId="a1">

</xml_diff>